<commit_message>
Updated About Me Fiele
</commit_message>
<xml_diff>
--- a/About Me.docx
+++ b/About Me.docx
@@ -34,7 +34,12 @@
     </w:p>
     <w:p>
       <w:pPr>
-        <w:rPr/>
+        <w:rPr>
+          <w:rFonts w:ascii="Roboto" w:cs="Roboto" w:eastAsia="Roboto" w:hAnsi="Roboto"/>
+          <w:sz w:val="21"/>
+          <w:szCs w:val="21"/>
+          <w:highlight w:val="white"/>
+        </w:rPr>
       </w:pPr>
       <w:r>
         <w:rPr>
@@ -46,6 +51,51 @@
         </w:rPr>
         <w:t xml:space="preserve">I am also a manual software tester who is skilled at writing test cases, test plans, test summary reports, and carrying out API tests using Postman.</w:t>
       </w:r>
+    </w:p>
+    <w:p>
+      <w:pPr>
+        <w:rPr>
+          <w:rFonts w:ascii="Roboto" w:cs="Roboto" w:eastAsia="Roboto" w:hAnsi="Roboto"/>
+          <w:sz w:val="21"/>
+          <w:szCs w:val="21"/>
+          <w:highlight w:val="white"/>
+        </w:rPr>
+      </w:pPr>
+      <w:r>
+        <w:rPr>
+          <w:rtl w:val="0"/>
+        </w:rPr>
+      </w:r>
+    </w:p>
+    <w:p>
+      <w:pPr>
+        <w:rPr>
+          <w:rFonts w:ascii="Roboto" w:cs="Roboto" w:eastAsia="Roboto" w:hAnsi="Roboto"/>
+          <w:sz w:val="21"/>
+          <w:szCs w:val="21"/>
+          <w:highlight w:val="white"/>
+        </w:rPr>
+      </w:pPr>
+      <w:r>
+        <w:rPr>
+          <w:rFonts w:ascii="Roboto" w:cs="Roboto" w:eastAsia="Roboto" w:hAnsi="Roboto"/>
+          <w:sz w:val="21"/>
+          <w:szCs w:val="21"/>
+          <w:highlight w:val="white"/>
+          <w:rtl w:val="0"/>
+        </w:rPr>
+        <w:t xml:space="preserve">I am enjoying every bit of my career</w:t>
+      </w:r>
+    </w:p>
+    <w:p>
+      <w:pPr>
+        <w:rPr>
+          <w:rFonts w:ascii="Roboto" w:cs="Roboto" w:eastAsia="Roboto" w:hAnsi="Roboto"/>
+          <w:sz w:val="21"/>
+          <w:szCs w:val="21"/>
+          <w:highlight w:val="white"/>
+        </w:rPr>
+      </w:pPr>
       <w:r>
         <w:rPr>
           <w:rtl w:val="0"/>

</xml_diff>